<commit_message>
Adding Week 6 Hands-On
</commit_message>
<xml_diff>
--- a/6365342_Week6/Week6_ReactJS_HandsOn.docx
+++ b/6365342_Week6/Week6_ReactJS_HandsOn.docx
@@ -246,7 +246,7 @@
           <w:rFonts w:hint="default"/>
           <w:lang w:val="en-US"/>
         </w:rPr>
-        <w:t>App.js</w:t>
+        <w:t>App.jsx</w:t>
       </w:r>
     </w:p>
     <w:p>
@@ -400,6 +400,7 @@
     <w:p>
       <w:pPr>
         <w:numPr>
+          <w:ilvl w:val="0"/>
           <w:numId w:val="0"/>
         </w:numPr>
         <w:ind w:leftChars="0"/>
@@ -499,7 +500,7 @@
           <w:rFonts w:hint="default"/>
           <w:lang w:val="en-US"/>
         </w:rPr>
-        <w:t>Home.js</w:t>
+        <w:t>Home.jsx</w:t>
       </w:r>
     </w:p>
     <w:p>
@@ -568,7 +569,7 @@
           <w:rFonts w:hint="default"/>
           <w:lang w:val="en-US"/>
         </w:rPr>
-        <w:t>App.js</w:t>
+        <w:t>App.jsx</w:t>
       </w:r>
     </w:p>
     <w:p>
@@ -727,20 +728,22 @@
     <w:p>
       <w:pPr>
         <w:numPr>
-          <w:numId w:val="0"/>
-        </w:numPr>
-        <w:ind w:leftChars="0"/>
-        <w:jc w:val="both"/>
-        <w:rPr>
-          <w:rFonts w:hint="default"/>
-          <w:rtl w:val="0"/>
-          <w:lang w:val="en-US"/>
-        </w:rPr>
-      </w:pPr>
-    </w:p>
-    <w:p>
-      <w:pPr>
-        <w:numPr>
+          <w:ilvl w:val="0"/>
+          <w:numId w:val="0"/>
+        </w:numPr>
+        <w:ind w:leftChars="0"/>
+        <w:jc w:val="both"/>
+        <w:rPr>
+          <w:rFonts w:hint="default"/>
+          <w:rtl w:val="0"/>
+          <w:lang w:val="en-US"/>
+        </w:rPr>
+      </w:pPr>
+    </w:p>
+    <w:p>
+      <w:pPr>
+        <w:numPr>
+          <w:ilvl w:val="0"/>
           <w:numId w:val="0"/>
         </w:numPr>
         <w:ind w:leftChars="0"/>
@@ -793,53 +796,58 @@
     <w:p>
       <w:pPr>
         <w:numPr>
-          <w:numId w:val="0"/>
-        </w:numPr>
-        <w:ind w:leftChars="0"/>
-        <w:jc w:val="both"/>
-      </w:pPr>
-    </w:p>
-    <w:p>
-      <w:pPr>
-        <w:numPr>
-          <w:numId w:val="0"/>
-        </w:numPr>
-        <w:ind w:leftChars="0"/>
-        <w:jc w:val="both"/>
-      </w:pPr>
-    </w:p>
-    <w:p>
-      <w:pPr>
-        <w:numPr>
-          <w:numId w:val="0"/>
-        </w:numPr>
-        <w:ind w:leftChars="0"/>
-        <w:jc w:val="both"/>
-      </w:pPr>
-    </w:p>
-    <w:p>
-      <w:pPr>
-        <w:numPr>
-          <w:numId w:val="0"/>
-        </w:numPr>
-        <w:ind w:leftChars="0"/>
-        <w:jc w:val="both"/>
-        <w:rPr>
-          <w:rFonts w:hint="default"/>
-          <w:lang w:val="en-US"/>
-        </w:rPr>
-      </w:pPr>
-      <w:r>
-        <w:rPr>
-          <w:rFonts w:hint="default"/>
-          <w:lang w:val="en-US"/>
-        </w:rPr>
-        <w:t>Score.js</w:t>
-      </w:r>
-    </w:p>
-    <w:p>
-      <w:pPr>
-        <w:numPr>
+          <w:ilvl w:val="0"/>
+          <w:numId w:val="0"/>
+        </w:numPr>
+        <w:ind w:leftChars="0"/>
+        <w:jc w:val="both"/>
+      </w:pPr>
+    </w:p>
+    <w:p>
+      <w:pPr>
+        <w:numPr>
+          <w:ilvl w:val="0"/>
+          <w:numId w:val="0"/>
+        </w:numPr>
+        <w:ind w:leftChars="0"/>
+        <w:jc w:val="both"/>
+      </w:pPr>
+    </w:p>
+    <w:p>
+      <w:pPr>
+        <w:numPr>
+          <w:ilvl w:val="0"/>
+          <w:numId w:val="0"/>
+        </w:numPr>
+        <w:ind w:leftChars="0"/>
+        <w:jc w:val="both"/>
+      </w:pPr>
+    </w:p>
+    <w:p>
+      <w:pPr>
+        <w:numPr>
+          <w:ilvl w:val="0"/>
+          <w:numId w:val="0"/>
+        </w:numPr>
+        <w:ind w:leftChars="0"/>
+        <w:jc w:val="both"/>
+        <w:rPr>
+          <w:rFonts w:hint="default"/>
+          <w:lang w:val="en-US"/>
+        </w:rPr>
+      </w:pPr>
+      <w:r>
+        <w:rPr>
+          <w:rFonts w:hint="default"/>
+          <w:lang w:val="en-US"/>
+        </w:rPr>
+        <w:t>Score.jsx</w:t>
+      </w:r>
+    </w:p>
+    <w:p>
+      <w:pPr>
+        <w:numPr>
+          <w:ilvl w:val="0"/>
           <w:numId w:val="0"/>
         </w:numPr>
         <w:ind w:leftChars="0"/>
@@ -892,35 +900,40 @@
     <w:p>
       <w:pPr>
         <w:numPr>
-          <w:numId w:val="0"/>
-        </w:numPr>
-        <w:ind w:leftChars="0"/>
-        <w:jc w:val="both"/>
-      </w:pPr>
-    </w:p>
-    <w:p>
-      <w:pPr>
-        <w:numPr>
-          <w:numId w:val="0"/>
-        </w:numPr>
-        <w:ind w:leftChars="0"/>
-        <w:jc w:val="both"/>
-        <w:rPr>
-          <w:rFonts w:hint="default"/>
-          <w:lang w:val="en-US"/>
-        </w:rPr>
-      </w:pPr>
-      <w:r>
-        <w:rPr>
-          <w:rFonts w:hint="default"/>
-          <w:lang w:val="en-US"/>
-        </w:rPr>
-        <w:t>App.js</w:t>
-      </w:r>
-    </w:p>
-    <w:p>
-      <w:pPr>
-        <w:numPr>
+          <w:ilvl w:val="0"/>
+          <w:numId w:val="0"/>
+        </w:numPr>
+        <w:ind w:leftChars="0"/>
+        <w:jc w:val="both"/>
+      </w:pPr>
+    </w:p>
+    <w:p>
+      <w:pPr>
+        <w:numPr>
+          <w:ilvl w:val="0"/>
+          <w:numId w:val="0"/>
+        </w:numPr>
+        <w:ind w:leftChars="0"/>
+        <w:jc w:val="both"/>
+        <w:rPr>
+          <w:rFonts w:hint="default"/>
+          <w:lang w:val="en-US"/>
+        </w:rPr>
+      </w:pPr>
+      <w:r>
+        <w:rPr>
+          <w:rFonts w:hint="default"/>
+          <w:lang w:val="en-US"/>
+        </w:rPr>
+        <w:t>App.jsx</w:t>
+      </w:r>
+      <w:bookmarkStart w:id="0" w:name="_GoBack"/>
+      <w:bookmarkEnd w:id="0"/>
+    </w:p>
+    <w:p>
+      <w:pPr>
+        <w:numPr>
+          <w:ilvl w:val="0"/>
           <w:numId w:val="0"/>
         </w:numPr>
         <w:ind w:leftChars="0"/>
@@ -973,15 +986,17 @@
     <w:p>
       <w:pPr>
         <w:numPr>
-          <w:numId w:val="0"/>
-        </w:numPr>
-        <w:ind w:leftChars="0"/>
-        <w:jc w:val="both"/>
-      </w:pPr>
-    </w:p>
-    <w:p>
-      <w:pPr>
-        <w:numPr>
+          <w:ilvl w:val="0"/>
+          <w:numId w:val="0"/>
+        </w:numPr>
+        <w:ind w:leftChars="0"/>
+        <w:jc w:val="both"/>
+      </w:pPr>
+    </w:p>
+    <w:p>
+      <w:pPr>
+        <w:numPr>
+          <w:ilvl w:val="0"/>
           <w:numId w:val="0"/>
         </w:numPr>
         <w:ind w:leftChars="0"/>
@@ -1034,330 +1049,349 @@
     <w:p>
       <w:pPr>
         <w:numPr>
-          <w:numId w:val="0"/>
-        </w:numPr>
-        <w:ind w:leftChars="0"/>
-        <w:jc w:val="both"/>
-        <w:rPr>
-          <w:rFonts w:hint="default"/>
-          <w:b/>
-          <w:bCs/>
-          <w:sz w:val="24"/>
-          <w:szCs w:val="24"/>
-          <w:rtl w:val="0"/>
-          <w:lang w:val="en-US"/>
-        </w:rPr>
-      </w:pPr>
-    </w:p>
-    <w:p>
-      <w:pPr>
-        <w:numPr>
-          <w:numId w:val="0"/>
-        </w:numPr>
-        <w:ind w:leftChars="0"/>
-        <w:jc w:val="both"/>
-        <w:rPr>
-          <w:rFonts w:hint="default"/>
-          <w:b/>
-          <w:bCs/>
-          <w:sz w:val="24"/>
-          <w:szCs w:val="24"/>
-          <w:rtl w:val="0"/>
-          <w:lang w:val="en-US"/>
-        </w:rPr>
-      </w:pPr>
-    </w:p>
-    <w:p>
-      <w:pPr>
-        <w:numPr>
-          <w:numId w:val="0"/>
-        </w:numPr>
-        <w:ind w:leftChars="0"/>
-        <w:jc w:val="both"/>
-        <w:rPr>
-          <w:rFonts w:hint="default"/>
-          <w:b/>
-          <w:bCs/>
-          <w:sz w:val="24"/>
-          <w:szCs w:val="24"/>
-          <w:rtl w:val="0"/>
-          <w:lang w:val="en-US"/>
-        </w:rPr>
-      </w:pPr>
-    </w:p>
-    <w:p>
-      <w:pPr>
-        <w:numPr>
-          <w:numId w:val="0"/>
-        </w:numPr>
-        <w:ind w:leftChars="0"/>
-        <w:jc w:val="both"/>
-        <w:rPr>
-          <w:rFonts w:hint="default"/>
-          <w:b/>
-          <w:bCs/>
-          <w:sz w:val="24"/>
-          <w:szCs w:val="24"/>
-          <w:rtl w:val="0"/>
-          <w:lang w:val="en-US"/>
-        </w:rPr>
-      </w:pPr>
-    </w:p>
-    <w:p>
-      <w:pPr>
-        <w:numPr>
-          <w:numId w:val="0"/>
-        </w:numPr>
-        <w:ind w:leftChars="0"/>
-        <w:jc w:val="both"/>
-        <w:rPr>
-          <w:rFonts w:hint="default"/>
-          <w:b/>
-          <w:bCs/>
-          <w:sz w:val="24"/>
-          <w:szCs w:val="24"/>
-          <w:rtl w:val="0"/>
-          <w:lang w:val="en-US"/>
-        </w:rPr>
-      </w:pPr>
-    </w:p>
-    <w:p>
-      <w:pPr>
-        <w:numPr>
-          <w:numId w:val="0"/>
-        </w:numPr>
-        <w:ind w:leftChars="0"/>
-        <w:jc w:val="both"/>
-        <w:rPr>
-          <w:rFonts w:hint="default"/>
-          <w:b/>
-          <w:bCs/>
-          <w:sz w:val="24"/>
-          <w:szCs w:val="24"/>
-          <w:rtl w:val="0"/>
-          <w:lang w:val="en-US"/>
-        </w:rPr>
-      </w:pPr>
-    </w:p>
-    <w:p>
-      <w:pPr>
-        <w:numPr>
-          <w:numId w:val="0"/>
-        </w:numPr>
-        <w:ind w:leftChars="0"/>
-        <w:jc w:val="both"/>
-        <w:rPr>
-          <w:rFonts w:hint="default"/>
-          <w:b/>
-          <w:bCs/>
-          <w:sz w:val="24"/>
-          <w:szCs w:val="24"/>
-          <w:rtl w:val="0"/>
-          <w:lang w:val="en-US"/>
-        </w:rPr>
-      </w:pPr>
-    </w:p>
-    <w:p>
-      <w:pPr>
-        <w:numPr>
-          <w:numId w:val="0"/>
-        </w:numPr>
-        <w:ind w:leftChars="0"/>
-        <w:jc w:val="both"/>
-        <w:rPr>
-          <w:rFonts w:hint="default"/>
-          <w:b/>
-          <w:bCs/>
-          <w:sz w:val="24"/>
-          <w:szCs w:val="24"/>
-          <w:rtl w:val="0"/>
-          <w:lang w:val="en-US"/>
-        </w:rPr>
-      </w:pPr>
-    </w:p>
-    <w:p>
-      <w:pPr>
-        <w:numPr>
-          <w:numId w:val="0"/>
-        </w:numPr>
-        <w:ind w:leftChars="0"/>
-        <w:jc w:val="both"/>
-        <w:rPr>
-          <w:rFonts w:hint="default"/>
-          <w:b/>
-          <w:bCs/>
-          <w:sz w:val="24"/>
-          <w:szCs w:val="24"/>
-          <w:rtl w:val="0"/>
-          <w:lang w:val="en-US"/>
-        </w:rPr>
-      </w:pPr>
-    </w:p>
-    <w:p>
-      <w:pPr>
-        <w:numPr>
-          <w:numId w:val="0"/>
-        </w:numPr>
-        <w:ind w:leftChars="0"/>
-        <w:jc w:val="both"/>
-        <w:rPr>
-          <w:rFonts w:hint="default"/>
-          <w:b/>
-          <w:bCs/>
-          <w:sz w:val="24"/>
-          <w:szCs w:val="24"/>
-          <w:rtl w:val="0"/>
-          <w:lang w:val="en-US"/>
-        </w:rPr>
-      </w:pPr>
-    </w:p>
-    <w:p>
-      <w:pPr>
-        <w:numPr>
-          <w:numId w:val="0"/>
-        </w:numPr>
-        <w:ind w:leftChars="0"/>
-        <w:jc w:val="both"/>
-        <w:rPr>
-          <w:rFonts w:hint="default"/>
-          <w:b/>
-          <w:bCs/>
-          <w:sz w:val="24"/>
-          <w:szCs w:val="24"/>
-          <w:rtl w:val="0"/>
-          <w:lang w:val="en-US"/>
-        </w:rPr>
-      </w:pPr>
-    </w:p>
-    <w:p>
-      <w:pPr>
-        <w:numPr>
-          <w:numId w:val="0"/>
-        </w:numPr>
-        <w:ind w:leftChars="0"/>
-        <w:jc w:val="both"/>
-        <w:rPr>
-          <w:rFonts w:hint="default"/>
-          <w:b/>
-          <w:bCs/>
-          <w:sz w:val="24"/>
-          <w:szCs w:val="24"/>
-          <w:rtl w:val="0"/>
-          <w:lang w:val="en-US"/>
-        </w:rPr>
-      </w:pPr>
-    </w:p>
-    <w:p>
-      <w:pPr>
-        <w:numPr>
-          <w:numId w:val="0"/>
-        </w:numPr>
-        <w:ind w:leftChars="0"/>
-        <w:jc w:val="both"/>
-        <w:rPr>
-          <w:rFonts w:hint="default"/>
-          <w:b/>
-          <w:bCs/>
-          <w:sz w:val="24"/>
-          <w:szCs w:val="24"/>
-          <w:rtl w:val="0"/>
-          <w:lang w:val="en-US"/>
-        </w:rPr>
-      </w:pPr>
-    </w:p>
-    <w:p>
-      <w:pPr>
-        <w:numPr>
-          <w:numId w:val="0"/>
-        </w:numPr>
-        <w:ind w:leftChars="0"/>
-        <w:jc w:val="both"/>
-        <w:rPr>
-          <w:rFonts w:hint="default"/>
-          <w:b/>
-          <w:bCs/>
-          <w:sz w:val="24"/>
-          <w:szCs w:val="24"/>
-          <w:rtl w:val="0"/>
-          <w:lang w:val="en-US"/>
-        </w:rPr>
-      </w:pPr>
-    </w:p>
-    <w:p>
-      <w:pPr>
-        <w:numPr>
-          <w:numId w:val="0"/>
-        </w:numPr>
-        <w:ind w:leftChars="0"/>
-        <w:jc w:val="both"/>
-        <w:rPr>
-          <w:rFonts w:hint="default"/>
-          <w:b/>
-          <w:bCs/>
-          <w:sz w:val="24"/>
-          <w:szCs w:val="24"/>
-          <w:rtl w:val="0"/>
-          <w:lang w:val="en-US"/>
-        </w:rPr>
-      </w:pPr>
-    </w:p>
-    <w:p>
-      <w:pPr>
-        <w:numPr>
-          <w:numId w:val="0"/>
-        </w:numPr>
-        <w:ind w:leftChars="0"/>
-        <w:jc w:val="both"/>
-        <w:rPr>
-          <w:rFonts w:hint="default"/>
-          <w:b/>
-          <w:bCs/>
-          <w:sz w:val="24"/>
-          <w:szCs w:val="24"/>
-          <w:rtl w:val="0"/>
-          <w:lang w:val="en-US"/>
-        </w:rPr>
-      </w:pPr>
-    </w:p>
-    <w:p>
-      <w:pPr>
-        <w:numPr>
-          <w:numId w:val="0"/>
-        </w:numPr>
-        <w:ind w:leftChars="0"/>
-        <w:jc w:val="both"/>
-        <w:rPr>
-          <w:rFonts w:hint="default"/>
-          <w:b/>
-          <w:bCs/>
-          <w:sz w:val="24"/>
-          <w:szCs w:val="24"/>
-          <w:rtl w:val="0"/>
-          <w:lang w:val="en-US"/>
-        </w:rPr>
-      </w:pPr>
-    </w:p>
-    <w:p>
-      <w:pPr>
-        <w:numPr>
-          <w:numId w:val="0"/>
-        </w:numPr>
-        <w:ind w:leftChars="0"/>
-        <w:jc w:val="both"/>
-        <w:rPr>
-          <w:rFonts w:hint="default"/>
-          <w:b/>
-          <w:bCs/>
-          <w:sz w:val="24"/>
-          <w:szCs w:val="24"/>
-          <w:rtl w:val="0"/>
-          <w:lang w:val="en-US"/>
-        </w:rPr>
-      </w:pPr>
-    </w:p>
-    <w:p>
-      <w:pPr>
-        <w:numPr>
+          <w:ilvl w:val="0"/>
+          <w:numId w:val="0"/>
+        </w:numPr>
+        <w:ind w:leftChars="0"/>
+        <w:jc w:val="both"/>
+        <w:rPr>
+          <w:rFonts w:hint="default"/>
+          <w:b/>
+          <w:bCs/>
+          <w:sz w:val="24"/>
+          <w:szCs w:val="24"/>
+          <w:rtl w:val="0"/>
+          <w:lang w:val="en-US"/>
+        </w:rPr>
+      </w:pPr>
+    </w:p>
+    <w:p>
+      <w:pPr>
+        <w:numPr>
+          <w:ilvl w:val="0"/>
+          <w:numId w:val="0"/>
+        </w:numPr>
+        <w:ind w:leftChars="0"/>
+        <w:jc w:val="both"/>
+        <w:rPr>
+          <w:rFonts w:hint="default"/>
+          <w:b/>
+          <w:bCs/>
+          <w:sz w:val="24"/>
+          <w:szCs w:val="24"/>
+          <w:rtl w:val="0"/>
+          <w:lang w:val="en-US"/>
+        </w:rPr>
+      </w:pPr>
+    </w:p>
+    <w:p>
+      <w:pPr>
+        <w:numPr>
+          <w:ilvl w:val="0"/>
+          <w:numId w:val="0"/>
+        </w:numPr>
+        <w:ind w:leftChars="0"/>
+        <w:jc w:val="both"/>
+        <w:rPr>
+          <w:rFonts w:hint="default"/>
+          <w:b/>
+          <w:bCs/>
+          <w:sz w:val="24"/>
+          <w:szCs w:val="24"/>
+          <w:rtl w:val="0"/>
+          <w:lang w:val="en-US"/>
+        </w:rPr>
+      </w:pPr>
+    </w:p>
+    <w:p>
+      <w:pPr>
+        <w:numPr>
+          <w:ilvl w:val="0"/>
+          <w:numId w:val="0"/>
+        </w:numPr>
+        <w:ind w:leftChars="0"/>
+        <w:jc w:val="both"/>
+        <w:rPr>
+          <w:rFonts w:hint="default"/>
+          <w:b/>
+          <w:bCs/>
+          <w:sz w:val="24"/>
+          <w:szCs w:val="24"/>
+          <w:rtl w:val="0"/>
+          <w:lang w:val="en-US"/>
+        </w:rPr>
+      </w:pPr>
+    </w:p>
+    <w:p>
+      <w:pPr>
+        <w:numPr>
+          <w:ilvl w:val="0"/>
+          <w:numId w:val="0"/>
+        </w:numPr>
+        <w:ind w:leftChars="0"/>
+        <w:jc w:val="both"/>
+        <w:rPr>
+          <w:rFonts w:hint="default"/>
+          <w:b/>
+          <w:bCs/>
+          <w:sz w:val="24"/>
+          <w:szCs w:val="24"/>
+          <w:rtl w:val="0"/>
+          <w:lang w:val="en-US"/>
+        </w:rPr>
+      </w:pPr>
+    </w:p>
+    <w:p>
+      <w:pPr>
+        <w:numPr>
+          <w:ilvl w:val="0"/>
+          <w:numId w:val="0"/>
+        </w:numPr>
+        <w:ind w:leftChars="0"/>
+        <w:jc w:val="both"/>
+        <w:rPr>
+          <w:rFonts w:hint="default"/>
+          <w:b/>
+          <w:bCs/>
+          <w:sz w:val="24"/>
+          <w:szCs w:val="24"/>
+          <w:rtl w:val="0"/>
+          <w:lang w:val="en-US"/>
+        </w:rPr>
+      </w:pPr>
+    </w:p>
+    <w:p>
+      <w:pPr>
+        <w:numPr>
+          <w:ilvl w:val="0"/>
+          <w:numId w:val="0"/>
+        </w:numPr>
+        <w:ind w:leftChars="0"/>
+        <w:jc w:val="both"/>
+        <w:rPr>
+          <w:rFonts w:hint="default"/>
+          <w:b/>
+          <w:bCs/>
+          <w:sz w:val="24"/>
+          <w:szCs w:val="24"/>
+          <w:rtl w:val="0"/>
+          <w:lang w:val="en-US"/>
+        </w:rPr>
+      </w:pPr>
+    </w:p>
+    <w:p>
+      <w:pPr>
+        <w:numPr>
+          <w:ilvl w:val="0"/>
+          <w:numId w:val="0"/>
+        </w:numPr>
+        <w:ind w:leftChars="0"/>
+        <w:jc w:val="both"/>
+        <w:rPr>
+          <w:rFonts w:hint="default"/>
+          <w:b/>
+          <w:bCs/>
+          <w:sz w:val="24"/>
+          <w:szCs w:val="24"/>
+          <w:rtl w:val="0"/>
+          <w:lang w:val="en-US"/>
+        </w:rPr>
+      </w:pPr>
+    </w:p>
+    <w:p>
+      <w:pPr>
+        <w:numPr>
+          <w:ilvl w:val="0"/>
+          <w:numId w:val="0"/>
+        </w:numPr>
+        <w:ind w:leftChars="0"/>
+        <w:jc w:val="both"/>
+        <w:rPr>
+          <w:rFonts w:hint="default"/>
+          <w:b/>
+          <w:bCs/>
+          <w:sz w:val="24"/>
+          <w:szCs w:val="24"/>
+          <w:rtl w:val="0"/>
+          <w:lang w:val="en-US"/>
+        </w:rPr>
+      </w:pPr>
+    </w:p>
+    <w:p>
+      <w:pPr>
+        <w:numPr>
+          <w:ilvl w:val="0"/>
+          <w:numId w:val="0"/>
+        </w:numPr>
+        <w:ind w:leftChars="0"/>
+        <w:jc w:val="both"/>
+        <w:rPr>
+          <w:rFonts w:hint="default"/>
+          <w:b/>
+          <w:bCs/>
+          <w:sz w:val="24"/>
+          <w:szCs w:val="24"/>
+          <w:rtl w:val="0"/>
+          <w:lang w:val="en-US"/>
+        </w:rPr>
+      </w:pPr>
+    </w:p>
+    <w:p>
+      <w:pPr>
+        <w:numPr>
+          <w:ilvl w:val="0"/>
+          <w:numId w:val="0"/>
+        </w:numPr>
+        <w:ind w:leftChars="0"/>
+        <w:jc w:val="both"/>
+        <w:rPr>
+          <w:rFonts w:hint="default"/>
+          <w:b/>
+          <w:bCs/>
+          <w:sz w:val="24"/>
+          <w:szCs w:val="24"/>
+          <w:rtl w:val="0"/>
+          <w:lang w:val="en-US"/>
+        </w:rPr>
+      </w:pPr>
+    </w:p>
+    <w:p>
+      <w:pPr>
+        <w:numPr>
+          <w:ilvl w:val="0"/>
+          <w:numId w:val="0"/>
+        </w:numPr>
+        <w:ind w:leftChars="0"/>
+        <w:jc w:val="both"/>
+        <w:rPr>
+          <w:rFonts w:hint="default"/>
+          <w:b/>
+          <w:bCs/>
+          <w:sz w:val="24"/>
+          <w:szCs w:val="24"/>
+          <w:rtl w:val="0"/>
+          <w:lang w:val="en-US"/>
+        </w:rPr>
+      </w:pPr>
+    </w:p>
+    <w:p>
+      <w:pPr>
+        <w:numPr>
+          <w:ilvl w:val="0"/>
+          <w:numId w:val="0"/>
+        </w:numPr>
+        <w:ind w:leftChars="0"/>
+        <w:jc w:val="both"/>
+        <w:rPr>
+          <w:rFonts w:hint="default"/>
+          <w:b/>
+          <w:bCs/>
+          <w:sz w:val="24"/>
+          <w:szCs w:val="24"/>
+          <w:rtl w:val="0"/>
+          <w:lang w:val="en-US"/>
+        </w:rPr>
+      </w:pPr>
+    </w:p>
+    <w:p>
+      <w:pPr>
+        <w:numPr>
+          <w:ilvl w:val="0"/>
+          <w:numId w:val="0"/>
+        </w:numPr>
+        <w:ind w:leftChars="0"/>
+        <w:jc w:val="both"/>
+        <w:rPr>
+          <w:rFonts w:hint="default"/>
+          <w:b/>
+          <w:bCs/>
+          <w:sz w:val="24"/>
+          <w:szCs w:val="24"/>
+          <w:rtl w:val="0"/>
+          <w:lang w:val="en-US"/>
+        </w:rPr>
+      </w:pPr>
+    </w:p>
+    <w:p>
+      <w:pPr>
+        <w:numPr>
+          <w:ilvl w:val="0"/>
+          <w:numId w:val="0"/>
+        </w:numPr>
+        <w:ind w:leftChars="0"/>
+        <w:jc w:val="both"/>
+        <w:rPr>
+          <w:rFonts w:hint="default"/>
+          <w:b/>
+          <w:bCs/>
+          <w:sz w:val="24"/>
+          <w:szCs w:val="24"/>
+          <w:rtl w:val="0"/>
+          <w:lang w:val="en-US"/>
+        </w:rPr>
+      </w:pPr>
+    </w:p>
+    <w:p>
+      <w:pPr>
+        <w:numPr>
+          <w:ilvl w:val="0"/>
+          <w:numId w:val="0"/>
+        </w:numPr>
+        <w:ind w:leftChars="0"/>
+        <w:jc w:val="both"/>
+        <w:rPr>
+          <w:rFonts w:hint="default"/>
+          <w:b/>
+          <w:bCs/>
+          <w:sz w:val="24"/>
+          <w:szCs w:val="24"/>
+          <w:rtl w:val="0"/>
+          <w:lang w:val="en-US"/>
+        </w:rPr>
+      </w:pPr>
+    </w:p>
+    <w:p>
+      <w:pPr>
+        <w:numPr>
+          <w:ilvl w:val="0"/>
+          <w:numId w:val="0"/>
+        </w:numPr>
+        <w:ind w:leftChars="0"/>
+        <w:jc w:val="both"/>
+        <w:rPr>
+          <w:rFonts w:hint="default"/>
+          <w:b/>
+          <w:bCs/>
+          <w:sz w:val="24"/>
+          <w:szCs w:val="24"/>
+          <w:rtl w:val="0"/>
+          <w:lang w:val="en-US"/>
+        </w:rPr>
+      </w:pPr>
+    </w:p>
+    <w:p>
+      <w:pPr>
+        <w:numPr>
+          <w:ilvl w:val="0"/>
+          <w:numId w:val="0"/>
+        </w:numPr>
+        <w:ind w:leftChars="0"/>
+        <w:jc w:val="both"/>
+        <w:rPr>
+          <w:rFonts w:hint="default"/>
+          <w:b/>
+          <w:bCs/>
+          <w:sz w:val="24"/>
+          <w:szCs w:val="24"/>
+          <w:rtl w:val="0"/>
+          <w:lang w:val="en-US"/>
+        </w:rPr>
+      </w:pPr>
+    </w:p>
+    <w:p>
+      <w:pPr>
+        <w:numPr>
+          <w:ilvl w:val="0"/>
           <w:numId w:val="0"/>
         </w:numPr>
         <w:ind w:leftChars="0"/>
@@ -1388,6 +1422,7 @@
     <w:p>
       <w:pPr>
         <w:numPr>
+          <w:ilvl w:val="0"/>
           <w:numId w:val="0"/>
         </w:numPr>
         <w:ind w:leftChars="0"/>
@@ -1440,6 +1475,7 @@
     <w:p>
       <w:pPr>
         <w:numPr>
+          <w:ilvl w:val="0"/>
           <w:numId w:val="0"/>
         </w:numPr>
         <w:ind w:leftChars="0"/>
@@ -1492,6 +1528,7 @@
     <w:p>
       <w:pPr>
         <w:numPr>
+          <w:ilvl w:val="0"/>
           <w:numId w:val="0"/>
         </w:numPr>
         <w:ind w:leftChars="0"/>
@@ -1544,24 +1581,27 @@
     <w:p>
       <w:pPr>
         <w:numPr>
-          <w:numId w:val="0"/>
-        </w:numPr>
-        <w:ind w:leftChars="0"/>
-        <w:jc w:val="both"/>
-      </w:pPr>
-    </w:p>
-    <w:p>
-      <w:pPr>
-        <w:numPr>
-          <w:numId w:val="0"/>
-        </w:numPr>
-        <w:ind w:leftChars="0"/>
-        <w:jc w:val="both"/>
-      </w:pPr>
-    </w:p>
-    <w:p>
-      <w:pPr>
-        <w:numPr>
+          <w:ilvl w:val="0"/>
+          <w:numId w:val="0"/>
+        </w:numPr>
+        <w:ind w:leftChars="0"/>
+        <w:jc w:val="both"/>
+      </w:pPr>
+    </w:p>
+    <w:p>
+      <w:pPr>
+        <w:numPr>
+          <w:ilvl w:val="0"/>
+          <w:numId w:val="0"/>
+        </w:numPr>
+        <w:ind w:leftChars="0"/>
+        <w:jc w:val="both"/>
+      </w:pPr>
+    </w:p>
+    <w:p>
+      <w:pPr>
+        <w:numPr>
+          <w:ilvl w:val="0"/>
           <w:numId w:val="0"/>
         </w:numPr>
         <w:ind w:leftChars="0"/>
@@ -1582,6 +1622,7 @@
     <w:p>
       <w:pPr>
         <w:numPr>
+          <w:ilvl w:val="0"/>
           <w:numId w:val="0"/>
         </w:numPr>
         <w:ind w:leftChars="0"/>
@@ -1634,15 +1675,17 @@
     <w:p>
       <w:pPr>
         <w:numPr>
-          <w:numId w:val="0"/>
-        </w:numPr>
-        <w:ind w:leftChars="0"/>
-        <w:jc w:val="both"/>
-      </w:pPr>
-    </w:p>
-    <w:p>
-      <w:pPr>
-        <w:numPr>
+          <w:ilvl w:val="0"/>
+          <w:numId w:val="0"/>
+        </w:numPr>
+        <w:ind w:leftChars="0"/>
+        <w:jc w:val="both"/>
+      </w:pPr>
+    </w:p>
+    <w:p>
+      <w:pPr>
+        <w:numPr>
+          <w:ilvl w:val="0"/>
           <w:numId w:val="0"/>
         </w:numPr>
         <w:ind w:leftChars="0"/>
@@ -1695,42 +1738,47 @@
     <w:p>
       <w:pPr>
         <w:numPr>
-          <w:numId w:val="0"/>
-        </w:numPr>
-        <w:ind w:leftChars="0"/>
-        <w:jc w:val="both"/>
-      </w:pPr>
-    </w:p>
-    <w:p>
-      <w:pPr>
-        <w:numPr>
-          <w:numId w:val="0"/>
-        </w:numPr>
-        <w:ind w:leftChars="0"/>
-        <w:jc w:val="both"/>
-      </w:pPr>
-    </w:p>
-    <w:p>
-      <w:pPr>
-        <w:numPr>
-          <w:numId w:val="0"/>
-        </w:numPr>
-        <w:ind w:leftChars="0"/>
-        <w:jc w:val="both"/>
-      </w:pPr>
-    </w:p>
-    <w:p>
-      <w:pPr>
-        <w:numPr>
-          <w:numId w:val="0"/>
-        </w:numPr>
-        <w:ind w:leftChars="0"/>
-        <w:jc w:val="both"/>
-      </w:pPr>
-    </w:p>
-    <w:p>
-      <w:pPr>
-        <w:numPr>
+          <w:ilvl w:val="0"/>
+          <w:numId w:val="0"/>
+        </w:numPr>
+        <w:ind w:leftChars="0"/>
+        <w:jc w:val="both"/>
+      </w:pPr>
+    </w:p>
+    <w:p>
+      <w:pPr>
+        <w:numPr>
+          <w:ilvl w:val="0"/>
+          <w:numId w:val="0"/>
+        </w:numPr>
+        <w:ind w:leftChars="0"/>
+        <w:jc w:val="both"/>
+      </w:pPr>
+    </w:p>
+    <w:p>
+      <w:pPr>
+        <w:numPr>
+          <w:ilvl w:val="0"/>
+          <w:numId w:val="0"/>
+        </w:numPr>
+        <w:ind w:leftChars="0"/>
+        <w:jc w:val="both"/>
+      </w:pPr>
+    </w:p>
+    <w:p>
+      <w:pPr>
+        <w:numPr>
+          <w:ilvl w:val="0"/>
+          <w:numId w:val="0"/>
+        </w:numPr>
+        <w:ind w:leftChars="0"/>
+        <w:jc w:val="both"/>
+      </w:pPr>
+    </w:p>
+    <w:p>
+      <w:pPr>
+        <w:numPr>
+          <w:ilvl w:val="0"/>
           <w:numId w:val="0"/>
         </w:numPr>
         <w:ind w:leftChars="0"/>
@@ -1794,20 +1842,22 @@
     <w:p>
       <w:pPr>
         <w:numPr>
-          <w:numId w:val="0"/>
-        </w:numPr>
-        <w:ind w:leftChars="0"/>
-        <w:jc w:val="both"/>
-        <w:rPr>
-          <w:rFonts w:hint="default"/>
-          <w:rtl w:val="0"/>
-          <w:lang w:val="en-US"/>
-        </w:rPr>
-      </w:pPr>
-    </w:p>
-    <w:p>
-      <w:pPr>
-        <w:numPr>
+          <w:ilvl w:val="0"/>
+          <w:numId w:val="0"/>
+        </w:numPr>
+        <w:ind w:leftChars="0"/>
+        <w:jc w:val="both"/>
+        <w:rPr>
+          <w:rFonts w:hint="default"/>
+          <w:rtl w:val="0"/>
+          <w:lang w:val="en-US"/>
+        </w:rPr>
+      </w:pPr>
+    </w:p>
+    <w:p>
+      <w:pPr>
+        <w:numPr>
+          <w:ilvl w:val="0"/>
           <w:numId w:val="0"/>
         </w:numPr>
         <w:ind w:leftChars="0"/>
@@ -1860,24 +1910,27 @@
     <w:p>
       <w:pPr>
         <w:numPr>
-          <w:numId w:val="0"/>
-        </w:numPr>
-        <w:ind w:leftChars="0"/>
-        <w:jc w:val="both"/>
-      </w:pPr>
-    </w:p>
-    <w:p>
-      <w:pPr>
-        <w:numPr>
-          <w:numId w:val="0"/>
-        </w:numPr>
-        <w:ind w:leftChars="0"/>
-        <w:jc w:val="both"/>
-      </w:pPr>
-    </w:p>
-    <w:p>
-      <w:pPr>
-        <w:numPr>
+          <w:ilvl w:val="0"/>
+          <w:numId w:val="0"/>
+        </w:numPr>
+        <w:ind w:leftChars="0"/>
+        <w:jc w:val="both"/>
+      </w:pPr>
+    </w:p>
+    <w:p>
+      <w:pPr>
+        <w:numPr>
+          <w:ilvl w:val="0"/>
+          <w:numId w:val="0"/>
+        </w:numPr>
+        <w:ind w:leftChars="0"/>
+        <w:jc w:val="both"/>
+      </w:pPr>
+    </w:p>
+    <w:p>
+      <w:pPr>
+        <w:numPr>
+          <w:ilvl w:val="0"/>
           <w:numId w:val="0"/>
         </w:numPr>
         <w:ind w:leftChars="0"/>
@@ -1893,6 +1946,7 @@
     <w:p>
       <w:pPr>
         <w:numPr>
+          <w:ilvl w:val="0"/>
           <w:numId w:val="0"/>
         </w:numPr>
         <w:ind w:leftChars="0"/>
@@ -1945,51 +1999,57 @@
     <w:p>
       <w:pPr>
         <w:numPr>
-          <w:numId w:val="0"/>
-        </w:numPr>
-        <w:ind w:leftChars="0"/>
-        <w:jc w:val="both"/>
-      </w:pPr>
-    </w:p>
-    <w:p>
-      <w:pPr>
-        <w:numPr>
-          <w:numId w:val="0"/>
-        </w:numPr>
-        <w:ind w:leftChars="0"/>
-        <w:jc w:val="both"/>
-      </w:pPr>
-    </w:p>
-    <w:p>
-      <w:pPr>
-        <w:numPr>
-          <w:numId w:val="0"/>
-        </w:numPr>
-        <w:ind w:leftChars="0"/>
-        <w:jc w:val="both"/>
-      </w:pPr>
-    </w:p>
-    <w:p>
-      <w:pPr>
-        <w:numPr>
-          <w:numId w:val="0"/>
-        </w:numPr>
-        <w:ind w:leftChars="0"/>
-        <w:jc w:val="both"/>
-      </w:pPr>
-    </w:p>
-    <w:p>
-      <w:pPr>
-        <w:numPr>
-          <w:numId w:val="0"/>
-        </w:numPr>
-        <w:ind w:leftChars="0"/>
-        <w:jc w:val="both"/>
-      </w:pPr>
-    </w:p>
-    <w:p>
-      <w:pPr>
-        <w:numPr>
+          <w:ilvl w:val="0"/>
+          <w:numId w:val="0"/>
+        </w:numPr>
+        <w:ind w:leftChars="0"/>
+        <w:jc w:val="both"/>
+      </w:pPr>
+    </w:p>
+    <w:p>
+      <w:pPr>
+        <w:numPr>
+          <w:ilvl w:val="0"/>
+          <w:numId w:val="0"/>
+        </w:numPr>
+        <w:ind w:leftChars="0"/>
+        <w:jc w:val="both"/>
+      </w:pPr>
+    </w:p>
+    <w:p>
+      <w:pPr>
+        <w:numPr>
+          <w:ilvl w:val="0"/>
+          <w:numId w:val="0"/>
+        </w:numPr>
+        <w:ind w:leftChars="0"/>
+        <w:jc w:val="both"/>
+      </w:pPr>
+    </w:p>
+    <w:p>
+      <w:pPr>
+        <w:numPr>
+          <w:ilvl w:val="0"/>
+          <w:numId w:val="0"/>
+        </w:numPr>
+        <w:ind w:leftChars="0"/>
+        <w:jc w:val="both"/>
+      </w:pPr>
+    </w:p>
+    <w:p>
+      <w:pPr>
+        <w:numPr>
+          <w:ilvl w:val="0"/>
+          <w:numId w:val="0"/>
+        </w:numPr>
+        <w:ind w:leftChars="0"/>
+        <w:jc w:val="both"/>
+      </w:pPr>
+    </w:p>
+    <w:p>
+      <w:pPr>
+        <w:numPr>
+          <w:ilvl w:val="0"/>
           <w:numId w:val="0"/>
         </w:numPr>
         <w:ind w:leftChars="0"/>
@@ -2005,6 +2065,7 @@
     <w:p>
       <w:pPr>
         <w:numPr>
+          <w:ilvl w:val="0"/>
           <w:numId w:val="0"/>
         </w:numPr>
         <w:ind w:leftChars="0"/>
@@ -2057,15 +2118,17 @@
     <w:p>
       <w:pPr>
         <w:numPr>
-          <w:numId w:val="0"/>
-        </w:numPr>
-        <w:ind w:leftChars="0"/>
-        <w:jc w:val="both"/>
-      </w:pPr>
-    </w:p>
-    <w:p>
-      <w:pPr>
-        <w:numPr>
+          <w:ilvl w:val="0"/>
+          <w:numId w:val="0"/>
+        </w:numPr>
+        <w:ind w:leftChars="0"/>
+        <w:jc w:val="both"/>
+      </w:pPr>
+    </w:p>
+    <w:p>
+      <w:pPr>
+        <w:numPr>
+          <w:ilvl w:val="0"/>
           <w:numId w:val="0"/>
         </w:numPr>
         <w:ind w:leftChars="0"/>
@@ -2086,6 +2149,7 @@
     <w:p>
       <w:pPr>
         <w:numPr>
+          <w:ilvl w:val="0"/>
           <w:numId w:val="0"/>
         </w:numPr>
         <w:ind w:leftChars="0"/>
@@ -2134,21 +2198,21 @@
           </wp:inline>
         </w:drawing>
       </w:r>
-      <w:bookmarkStart w:id="0" w:name="_GoBack"/>
-      <w:bookmarkEnd w:id="0"/>
-    </w:p>
-    <w:p>
-      <w:pPr>
-        <w:numPr>
-          <w:numId w:val="0"/>
-        </w:numPr>
-        <w:ind w:leftChars="0"/>
-        <w:jc w:val="both"/>
-      </w:pPr>
-    </w:p>
-    <w:p>
-      <w:pPr>
-        <w:numPr>
+    </w:p>
+    <w:p>
+      <w:pPr>
+        <w:numPr>
+          <w:ilvl w:val="0"/>
+          <w:numId w:val="0"/>
+        </w:numPr>
+        <w:ind w:leftChars="0"/>
+        <w:jc w:val="both"/>
+      </w:pPr>
+    </w:p>
+    <w:p>
+      <w:pPr>
+        <w:numPr>
+          <w:ilvl w:val="0"/>
           <w:numId w:val="0"/>
         </w:numPr>
         <w:ind w:leftChars="0"/>

</xml_diff>